<commit_message>
progress bar and client dashboard
</commit_message>
<xml_diff>
--- a/NotarySystem/storage/NoorKhayrattee.docx
+++ b/NotarySystem/storage/NoorKhayrattee.docx
@@ -85,7 +85,7 @@
           <w:b/>
           <w:bCs/>
         </w:rPr>
-        <w:t xml:space="preserve">Monsieur et Madame Bala SMITH </w:t>
+        <w:t xml:space="preserve">Monsieur et Madame John RATTEE </w:t>
       </w:r>
     </w:p>
     <w:p>
@@ -164,32 +164,32 @@
           <w:sz w:val="24"/>
           <w:szCs w:val="24"/>
         </w:rPr>
-        <w:t xml:space="preserve">Monsieur Bala SMITH, né le 1950-02-16 (Acte de Naissance portant le No 76 - Port Louis); titulaire d'une Carte Nationale d'Identité portant le No k1111111111111, xbxcv.</w:t>
-      </w:r>
-    </w:p>
-    <w:p>
-      <w:pPr/>
-      <w:r>
-        <w:rPr>
-          <w:rFonts w:ascii="Times New Roman" w:hAnsi="Times New Roman" w:eastAsia="Times New Roman" w:cs="Times New Roman"/>
-          <w:sz w:val="24"/>
-          <w:szCs w:val="24"/>
-        </w:rPr>
-        <w:t xml:space="preserve">Et son épouse, Madame Mala SMITH  née le 1960-02-03 (Acte de Naissance portant le No 133 - Port Louis);titulaire d'une Carte Nationale d'Identité portant le No S1111111111111, Accountant, tous deux demeurant ensemble à vdfghjh.</w:t>
-      </w:r>
-    </w:p>
-    <w:p>
-      <w:pPr>
-        <w:pStyle w:val="Indent"/>
-      </w:pPr>
-      <w:r>
-        <w:rPr>
-          <w:rFonts w:ascii="Times New Roman" w:hAnsi="Times New Roman" w:eastAsia="Times New Roman" w:cs="Times New Roman"/>
-          <w:sz w:val="24"/>
-          <w:szCs w:val="24"/>
-        </w:rPr>
-        <w:t xml:space="preserve">Mariés en uniques noces - ainsi qu'ils le déclarent, le 1980-02-28 sous le Régime Légal de Communauté (Acte de Mariage portant le No 111 - Port Louis); ce régime matrimonial n'a subi aucun changement.
-                    ( Monsieur et Madame Bala SMITH appelés au cours des présentes: 'vendeurs').</w:t>
+        <w:t xml:space="preserve">Monsieur John RATTEE, né le 1997-11-13 (Acte de Naissance portant le No 8 - Moka); titulaire d'une Carte Nationale d'Identité portant le No K1334567890987, software tester.</w:t>
+      </w:r>
+    </w:p>
+    <w:p>
+      <w:pPr/>
+      <w:r>
+        <w:rPr>
+          <w:rFonts w:ascii="Times New Roman" w:hAnsi="Times New Roman" w:eastAsia="Times New Roman" w:cs="Times New Roman"/>
+          <w:sz w:val="24"/>
+          <w:szCs w:val="24"/>
+        </w:rPr>
+        <w:t xml:space="preserve">Et son épouse, Madame    née le  (Acte de Naissance portant le No  - Port Louis);titulaire d'une Carte Nationale d'Identité portant le No , , tous deux demeurant ensemble à Royal Road Lavenir St Pierre.</w:t>
+      </w:r>
+    </w:p>
+    <w:p>
+      <w:pPr>
+        <w:pStyle w:val="Indent"/>
+      </w:pPr>
+      <w:r>
+        <w:rPr>
+          <w:rFonts w:ascii="Times New Roman" w:hAnsi="Times New Roman" w:eastAsia="Times New Roman" w:cs="Times New Roman"/>
+          <w:sz w:val="24"/>
+          <w:szCs w:val="24"/>
+        </w:rPr>
+        <w:t xml:space="preserve">Mariés en uniques noces - ainsi qu'ils le déclarent, le  sous le Régime Légal de Communauté (Acte de Mariage portant le No  - Port Louis); ce régime matrimonial n'a subi aucun changement.
+                    ( Monsieur et Madame John RATTEE appelés au cours des présentes: 'vendeurs').</w:t>
       </w:r>
     </w:p>
     <w:p>
@@ -211,7 +211,7 @@
           <w:sz w:val="24"/>
           <w:szCs w:val="24"/>
         </w:rPr>
-        <w:t xml:space="preserve">Monsieur Noor KHAYRATTEE né à Dr Jeetoo Hospital le 1997-11-13 (Acte de Naissance portant le No 7 - Port Louis);titulaire d'une Carte Nationale d'identité portant le No K1234567890987 Célibataire ainsi qu'il le déclare,'software tester', demeurant à Royal Road Lavenir St Pierre.</w:t>
+        <w:t xml:space="preserve">Monsieur Noor KHAYRATTEE né à Dr Jeetoo Hospital le 1997-11-13 (Acte de Naissance portant le No 7 - Moka);titulaire d'une Carte Nationale d'identité portant le No K1234567890987 Célibataire ainsi qu'il le déclare,'software tester', demeurant à Royal Road Lavenir St Pierre.</w:t>
       </w:r>
     </w:p>
     <w:p>
@@ -280,21 +280,21 @@
           <w:sz w:val="24"/>
           <w:szCs w:val="24"/>
         </w:rPr>
-        <w:t xml:space="preserve">Une portion de terrain vague située au quartier de Moka,lieu dit LAVENIR SAINT-PIERRE de la contenance de sept perches soit DEUX CENT TRENTE-QUATRE METRES CARRES (234 m2) - PIN No 44444
-                    ] et bornée d'après le titre de propriété ci-après relate, d'après un rapport avec plan figuratif y joint,dresse par Monsieur fdbd vfvfv, arpenteur, le2019-01-07, enregistrée au Reg LS99/99048272, comme suit:</w:t>
-      </w:r>
-    </w:p>
-    <w:p>
-      <w:pPr>
-        <w:pStyle w:val="Indent"/>
-      </w:pPr>
-      <w:r>
-        <w:rPr>
-          <w:rFonts w:ascii="Times New Roman" w:hAnsi="Times New Roman" w:eastAsia="Times New Roman" w:cs="Times New Roman"/>
-          <w:sz w:val="24"/>
-          <w:szCs w:val="24"/>
-        </w:rPr>
-        <w:t xml:space="preserve">xcfvghjukijhgfdsdsfbgvcxcfvghjukijhgfdsdsfbgvcxcfvghjukijhgfdsdsfbgvcxcfvghjukijhgfdsdsfbgvcxcfvghjukijhgfdsdsfbgvcxcfvghjukijhgfdsdsfbgvcxcfvghjukijhgfdsdsfbgvcxcfvghjukijhgfdsdsfbgvcxcfvghjukijhgfdsdsfbgvcxcfvghjukijhgfdsdsfbgvcxcfvghjukijhgfdsdsfbgvcxcfvghjukijhgfdsdsfbgvcxcfvghjukijhgfdsdsfbgvcxcfvghjukijhgfdsdsfbgvcxcfvghjukijhgfdsdsfbgvcxcfvghjukijhgfdsdsfbgvcxcfvghjukijhgfdsdsfbgvcxcfvghjukijhgfdsdsfbgvc</w:t>
+        <w:t xml:space="preserve">Une portion de terrain vague située au quartier de Port Louis,lieu dit gbd de la contenance de quatre mille cinq cent cinquante-quatre perches soit CINQ MILLE QUATRE CENT QUARANTE-CINQ METRES CARRES (5445 m2) - PIN No 5524
+                    ] et bornée d'après le titre de propriété ci-après relate, d'après un rapport avec plan figuratif y joint,dresse par Monsieur sdfgsd gdf, arpenteur, le2018-03-06, enregistrée au Reg LS99/99048272, comme suit:</w:t>
+      </w:r>
+    </w:p>
+    <w:p>
+      <w:pPr>
+        <w:pStyle w:val="Indent"/>
+      </w:pPr>
+      <w:r>
+        <w:rPr>
+          <w:rFonts w:ascii="Times New Roman" w:hAnsi="Times New Roman" w:eastAsia="Times New Roman" w:cs="Times New Roman"/>
+          <w:sz w:val="24"/>
+          <w:szCs w:val="24"/>
+        </w:rPr>
+        <w:t xml:space="preserve">fsfsdf</w:t>
       </w:r>
     </w:p>
     <w:p>
@@ -371,7 +371,7 @@
         </w:rPr>
         <w:t xml:space="preserve">Déclarent les vendeurs qu'ils sont propriétaires du Bien Vendu au moyen de l'acquisition que l'un d'eux en a faite
                     (pendant leur susdit mariage), suivant contrat contenant quittance du prix nominal d'une
-                    roupie, dressé par Monsieur Jonathan Joseph La Bonne, notaire,les 2019-02-07 et 2019-02-01,  enregistrée et transcrit au Vol 201512/000536.</w:t>
+                    roupie, dressé par Monsieur Jonathan Joseph La Bonne, notaire,les 2018-03-20 et 2018-03-29,  enregistrée et transcrit au Vol 201512/000536.</w:t>
       </w:r>
     </w:p>
     <w:p>
@@ -397,7 +397,7 @@
           <w:sz w:val="24"/>
           <w:szCs w:val="24"/>
         </w:rPr>
-        <w:t xml:space="preserve">xcfvghjukijhgfdsdsfbgvcxcfvghjukijhgfdsdsfbgvcxcfvghjukijhgfdsdsfbgvcxcfvghjukijhgfdsdsfbgvcxcfvghjukijhgfdsdsfbgvcxcfvghjukijhgfdsdsfbgvcxcfvghjukijhgfdsdsfbgvcxcfvghjukijhgfdsdsfbgvcxcfvghjukijhgfdsdsfbgvcxcfvghjukijhgfdsdsfbgvcxcfvghjukijhgfdsdsfbgvc</w:t>
+        <w:t xml:space="preserve">fsfassdd</w:t>
       </w:r>
     </w:p>
     <w:p>
@@ -585,7 +585,7 @@
           <w:sz w:val="24"/>
           <w:szCs w:val="24"/>
         </w:rPr>
-        <w:t xml:space="preserve">Et en outre, pour et moyennant le prix principal dUN MILLION DEUX CENT TRENTE-QUATRE MILLE (Rs1234000-) que les vendeurs reconnaissent avoir reçu et touché de l'acquéreur, à l’instant même et à la vue du notaire soussignée.
+        <w:t xml:space="preserve">Et en outre, pour et moyennant le prix principal dUN MILLION DEUX CENT CINQUANTE MILLE (Rs1250000-) que les vendeurs reconnaissent avoir reçu et touché de l'acquéreur, à l’instant même et à la vue du notaire soussignée.
                     </w:t>
       </w:r>
     </w:p>
@@ -1125,7 +1125,7 @@
           <w:b/>
           <w:bCs/>
         </w:rPr>
-        <w:t xml:space="preserve">Le 14/02/2019</w:t>
+        <w:t xml:space="preserve">Le 30/03/2019</w:t>
       </w:r>
     </w:p>
     <w:p>

</xml_diff>